<commit_message>
Added cover in learning log
</commit_message>
<xml_diff>
--- a/Learning_Log.docx
+++ b/Learning_Log.docx
@@ -2,64 +2,876 @@
 <file path=word/document.xml><?xml version="1.0" encoding="utf-8"?>
 <w:document xmlns:wpc="http://schemas.microsoft.com/office/word/2010/wordprocessingCanvas" xmlns:cx="http://schemas.microsoft.com/office/drawing/2014/chartex" xmlns:cx1="http://schemas.microsoft.com/office/drawing/2015/9/8/chartex" xmlns:cx2="http://schemas.microsoft.com/office/drawing/2015/10/21/chartex" xmlns:cx3="http://schemas.microsoft.com/office/drawing/2016/5/9/chartex" xmlns:cx4="http://schemas.microsoft.com/office/drawing/2016/5/10/chartex" xmlns:cx5="http://schemas.microsoft.com/office/drawing/2016/5/11/chartex" xmlns:cx6="http://schemas.microsoft.com/office/drawing/2016/5/12/chartex" xmlns:cx7="http://schemas.microsoft.com/office/drawing/2016/5/13/chartex" xmlns:cx8="http://schemas.microsoft.com/office/drawing/2016/5/14/chartex" xmlns:mc="http://schemas.openxmlformats.org/markup-compatibility/2006" xmlns:aink="http://schemas.microsoft.com/office/drawing/2016/ink" xmlns:am3d="http://schemas.microsoft.com/office/drawing/2017/model3d" xmlns:o="urn:schemas-microsoft-com:office:office" xmlns:r="http://schemas.openxmlformats.org/officeDocument/2006/relationships" xmlns:m="http://schemas.openxmlformats.org/officeDocument/2006/math" xmlns:v="urn:schemas-microsoft-com:vml" xmlns:wp14="http://schemas.microsoft.com/office/word/2010/wordprocessingDrawing" xmlns:wp="http://schemas.openxmlformats.org/drawingml/2006/wordprocessingDrawing" xmlns:w10="urn:schemas-microsoft-com:office:word" xmlns:w="http://schemas.openxmlformats.org/wordprocessingml/2006/main" xmlns:w14="http://schemas.microsoft.com/office/word/2010/wordml" xmlns:w15="http://schemas.microsoft.com/office/word/2012/wordml" xmlns:w16cid="http://schemas.microsoft.com/office/word/2016/wordml/cid" xmlns:w16se="http://schemas.microsoft.com/office/word/2015/wordml/symex" xmlns:wpg="http://schemas.microsoft.com/office/word/2010/wordprocessingGroup" xmlns:wpi="http://schemas.microsoft.com/office/word/2010/wordprocessingInk" xmlns:wne="http://schemas.microsoft.com/office/word/2006/wordml" xmlns:wps="http://schemas.microsoft.com/office/word/2010/wordprocessingShape" mc:Ignorable="w14 w15 w16se w16cid wp14">
   <w:body>
-    <w:p>
-      <w:pPr>
-        <w:jc w:val="center"/>
+    <w:sdt>
+      <w:sdtPr>
+        <w:id w:val="1475175626"/>
+        <w:docPartObj>
+          <w:docPartGallery w:val="Cover Pages"/>
+          <w:docPartUnique/>
+        </w:docPartObj>
+      </w:sdtPr>
+      <w:sdtEndPr>
         <w:rPr>
           <w:sz w:val="28"/>
         </w:rPr>
-      </w:pPr>
-      <w:r>
-        <w:rPr>
-          <w:sz w:val="28"/>
-        </w:rPr>
-        <w:t>Learning Logs</w:t>
-      </w:r>
-    </w:p>
-    <w:p>
-      <w:pPr>
-        <w:jc w:val="center"/>
-        <w:rPr>
-          <w:sz w:val="28"/>
-        </w:rPr>
-      </w:pPr>
-    </w:p>
-    <w:p>
-      <w:pPr>
-        <w:jc w:val="center"/>
-        <w:rPr>
-          <w:sz w:val="28"/>
-        </w:rPr>
-      </w:pPr>
-      <w:r>
-        <w:rPr>
-          <w:sz w:val="28"/>
-        </w:rPr>
-        <w:t>ASSIGNMENT 3</w:t>
-      </w:r>
-    </w:p>
-    <w:p>
-      <w:pPr>
-        <w:jc w:val="center"/>
-        <w:rPr>
-          <w:sz w:val="28"/>
-        </w:rPr>
-      </w:pPr>
-    </w:p>
-    <w:p>
-      <w:pPr>
-        <w:jc w:val="center"/>
-        <w:rPr>
-          <w:sz w:val="28"/>
-        </w:rPr>
-      </w:pPr>
-      <w:r>
-        <w:rPr>
-          <w:sz w:val="28"/>
-        </w:rPr>
-        <w:t>Learning Logs and Feedback for every meeting.</w:t>
-      </w:r>
-    </w:p>
+      </w:sdtEndPr>
+      <w:sdtContent>
+        <w:p/>
+        <w:p>
+          <w:pPr>
+            <w:spacing w:line="259" w:lineRule="auto"/>
+            <w:rPr>
+              <w:sz w:val="28"/>
+            </w:rPr>
+          </w:pPr>
+          <w:r>
+            <w:rPr>
+              <w:noProof/>
+            </w:rPr>
+            <mc:AlternateContent>
+              <mc:Choice Requires="wpg">
+                <w:drawing>
+                  <wp:anchor distT="0" distB="0" distL="114300" distR="114300" simplePos="0" relativeHeight="251659264" behindDoc="1" locked="0" layoutInCell="1" allowOverlap="1" wp14:anchorId="69257090" wp14:editId="5C5C421E">
+                    <wp:simplePos x="0" y="0"/>
+                    <wp:positionH relativeFrom="margin">
+                      <wp:align>center</wp:align>
+                    </wp:positionH>
+                    <mc:AlternateContent>
+                      <mc:Choice Requires="wp14">
+                        <wp:positionV relativeFrom="page">
+                          <wp14:pctPosVOffset>4500</wp14:pctPosVOffset>
+                        </wp:positionV>
+                      </mc:Choice>
+                      <mc:Fallback>
+                        <wp:positionV relativeFrom="page">
+                          <wp:posOffset>480695</wp:posOffset>
+                        </wp:positionV>
+                      </mc:Fallback>
+                    </mc:AlternateContent>
+                    <wp:extent cx="6858000" cy="7068185"/>
+                    <wp:effectExtent l="0" t="0" r="0" b="0"/>
+                    <wp:wrapNone/>
+                    <wp:docPr id="125" name="Group 125"/>
+                    <wp:cNvGraphicFramePr>
+                      <a:graphicFrameLocks xmlns:a="http://schemas.openxmlformats.org/drawingml/2006/main" noChangeAspect="1"/>
+                    </wp:cNvGraphicFramePr>
+                    <a:graphic xmlns:a="http://schemas.openxmlformats.org/drawingml/2006/main">
+                      <a:graphicData uri="http://schemas.microsoft.com/office/word/2010/wordprocessingGroup">
+                        <wpg:wgp>
+                          <wpg:cNvGrpSpPr>
+                            <a:grpSpLocks noChangeAspect="1"/>
+                          </wpg:cNvGrpSpPr>
+                          <wpg:grpSpPr>
+                            <a:xfrm>
+                              <a:off x="0" y="0"/>
+                              <a:ext cx="6858000" cy="7068312"/>
+                              <a:chOff x="0" y="0"/>
+                              <a:chExt cx="5561330" cy="5404485"/>
+                            </a:xfrm>
+                          </wpg:grpSpPr>
+                          <wps:wsp>
+                            <wps:cNvPr id="126" name="Freeform 10"/>
+                            <wps:cNvSpPr>
+                              <a:spLocks/>
+                            </wps:cNvSpPr>
+                            <wps:spPr bwMode="auto">
+                              <a:xfrm>
+                                <a:off x="0" y="0"/>
+                                <a:ext cx="5557520" cy="5404485"/>
+                              </a:xfrm>
+                              <a:custGeom>
+                                <a:avLst/>
+                                <a:gdLst>
+                                  <a:gd name="T0" fmla="*/ 0 w 720"/>
+                                  <a:gd name="T1" fmla="*/ 0 h 700"/>
+                                  <a:gd name="T2" fmla="*/ 0 w 720"/>
+                                  <a:gd name="T3" fmla="*/ 644 h 700"/>
+                                  <a:gd name="T4" fmla="*/ 113 w 720"/>
+                                  <a:gd name="T5" fmla="*/ 665 h 700"/>
+                                  <a:gd name="T6" fmla="*/ 720 w 720"/>
+                                  <a:gd name="T7" fmla="*/ 644 h 700"/>
+                                  <a:gd name="T8" fmla="*/ 720 w 720"/>
+                                  <a:gd name="T9" fmla="*/ 617 h 700"/>
+                                  <a:gd name="T10" fmla="*/ 720 w 720"/>
+                                  <a:gd name="T11" fmla="*/ 0 h 700"/>
+                                  <a:gd name="T12" fmla="*/ 0 w 720"/>
+                                  <a:gd name="T13" fmla="*/ 0 h 700"/>
+                                </a:gdLst>
+                                <a:ahLst/>
+                                <a:cxnLst>
+                                  <a:cxn ang="0">
+                                    <a:pos x="T0" y="T1"/>
+                                  </a:cxn>
+                                  <a:cxn ang="0">
+                                    <a:pos x="T2" y="T3"/>
+                                  </a:cxn>
+                                  <a:cxn ang="0">
+                                    <a:pos x="T4" y="T5"/>
+                                  </a:cxn>
+                                  <a:cxn ang="0">
+                                    <a:pos x="T6" y="T7"/>
+                                  </a:cxn>
+                                  <a:cxn ang="0">
+                                    <a:pos x="T8" y="T9"/>
+                                  </a:cxn>
+                                  <a:cxn ang="0">
+                                    <a:pos x="T10" y="T11"/>
+                                  </a:cxn>
+                                  <a:cxn ang="0">
+                                    <a:pos x="T12" y="T13"/>
+                                  </a:cxn>
+                                </a:cxnLst>
+                                <a:rect l="0" t="0" r="r" b="b"/>
+                                <a:pathLst>
+                                  <a:path w="720" h="700">
+                                    <a:moveTo>
+                                      <a:pt x="0" y="0"/>
+                                    </a:moveTo>
+                                    <a:cubicBezTo>
+                                      <a:pt x="0" y="644"/>
+                                      <a:pt x="0" y="644"/>
+                                      <a:pt x="0" y="644"/>
+                                    </a:cubicBezTo>
+                                    <a:cubicBezTo>
+                                      <a:pt x="23" y="650"/>
+                                      <a:pt x="62" y="658"/>
+                                      <a:pt x="113" y="665"/>
+                                    </a:cubicBezTo>
+                                    <a:cubicBezTo>
+                                      <a:pt x="250" y="685"/>
+                                      <a:pt x="476" y="700"/>
+                                      <a:pt x="720" y="644"/>
+                                    </a:cubicBezTo>
+                                    <a:cubicBezTo>
+                                      <a:pt x="720" y="617"/>
+                                      <a:pt x="720" y="617"/>
+                                      <a:pt x="720" y="617"/>
+                                    </a:cubicBezTo>
+                                    <a:cubicBezTo>
+                                      <a:pt x="720" y="0"/>
+                                      <a:pt x="720" y="0"/>
+                                      <a:pt x="720" y="0"/>
+                                    </a:cubicBezTo>
+                                    <a:cubicBezTo>
+                                      <a:pt x="0" y="0"/>
+                                      <a:pt x="0" y="0"/>
+                                      <a:pt x="0" y="0"/>
+                                    </a:cubicBezTo>
+                                  </a:path>
+                                </a:pathLst>
+                              </a:custGeom>
+                              <a:ln>
+                                <a:noFill/>
+                              </a:ln>
+                            </wps:spPr>
+                            <wps:style>
+                              <a:lnRef idx="0">
+                                <a:scrgbClr r="0" g="0" b="0"/>
+                              </a:lnRef>
+                              <a:fillRef idx="1003">
+                                <a:schemeClr val="dk2"/>
+                              </a:fillRef>
+                              <a:effectRef idx="0">
+                                <a:scrgbClr r="0" g="0" b="0"/>
+                              </a:effectRef>
+                              <a:fontRef idx="major"/>
+                            </wps:style>
+                            <wps:txbx>
+                              <w:txbxContent>
+                                <w:p>
+                                  <w:pPr>
+                                    <w:rPr>
+                                      <w:color w:val="FFFFFF" w:themeColor="background1"/>
+                                      <w:sz w:val="72"/>
+                                      <w:szCs w:val="72"/>
+                                    </w:rPr>
+                                  </w:pPr>
+                                  <w:sdt>
+                                    <w:sdtPr>
+                                      <w:rPr>
+                                        <w:color w:val="FFFFFF" w:themeColor="background1"/>
+                                        <w:sz w:val="72"/>
+                                        <w:szCs w:val="72"/>
+                                      </w:rPr>
+                                      <w:alias w:val="Title"/>
+                                      <w:tag w:val=""/>
+                                      <w:id w:val="-554696155"/>
+                                      <w:dataBinding w:prefixMappings="xmlns:ns0='http://purl.org/dc/elements/1.1/' xmlns:ns1='http://schemas.openxmlformats.org/package/2006/metadata/core-properties' " w:xpath="/ns1:coreProperties[1]/ns0:title[1]" w:storeItemID="{6C3C8BC8-F283-45AE-878A-BAB7291924A1}"/>
+                                      <w:text/>
+                                    </w:sdtPr>
+                                    <w:sdtContent>
+                                      <w:r>
+                                        <w:rPr>
+                                          <w:color w:val="FFFFFF" w:themeColor="background1"/>
+                                          <w:sz w:val="72"/>
+                                          <w:szCs w:val="72"/>
+                                        </w:rPr>
+                                        <w:t>Learning Logs</w:t>
+                                      </w:r>
+                                    </w:sdtContent>
+                                  </w:sdt>
+                                </w:p>
+                              </w:txbxContent>
+                            </wps:txbx>
+                            <wps:bodyPr rot="0" vert="horz" wrap="square" lIns="914400" tIns="1097280" rIns="1097280" bIns="1097280" anchor="b" anchorCtr="0" upright="1">
+                              <a:noAutofit/>
+                            </wps:bodyPr>
+                          </wps:wsp>
+                          <wps:wsp>
+                            <wps:cNvPr id="127" name="Freeform 11"/>
+                            <wps:cNvSpPr>
+                              <a:spLocks/>
+                            </wps:cNvSpPr>
+                            <wps:spPr bwMode="auto">
+                              <a:xfrm>
+                                <a:off x="876300" y="4769783"/>
+                                <a:ext cx="4685030" cy="509905"/>
+                              </a:xfrm>
+                              <a:custGeom>
+                                <a:avLst/>
+                                <a:gdLst>
+                                  <a:gd name="T0" fmla="*/ 607 w 607"/>
+                                  <a:gd name="T1" fmla="*/ 0 h 66"/>
+                                  <a:gd name="T2" fmla="*/ 176 w 607"/>
+                                  <a:gd name="T3" fmla="*/ 57 h 66"/>
+                                  <a:gd name="T4" fmla="*/ 0 w 607"/>
+                                  <a:gd name="T5" fmla="*/ 48 h 66"/>
+                                  <a:gd name="T6" fmla="*/ 251 w 607"/>
+                                  <a:gd name="T7" fmla="*/ 66 h 66"/>
+                                  <a:gd name="T8" fmla="*/ 607 w 607"/>
+                                  <a:gd name="T9" fmla="*/ 27 h 66"/>
+                                  <a:gd name="T10" fmla="*/ 607 w 607"/>
+                                  <a:gd name="T11" fmla="*/ 0 h 66"/>
+                                </a:gdLst>
+                                <a:ahLst/>
+                                <a:cxnLst>
+                                  <a:cxn ang="0">
+                                    <a:pos x="T0" y="T1"/>
+                                  </a:cxn>
+                                  <a:cxn ang="0">
+                                    <a:pos x="T2" y="T3"/>
+                                  </a:cxn>
+                                  <a:cxn ang="0">
+                                    <a:pos x="T4" y="T5"/>
+                                  </a:cxn>
+                                  <a:cxn ang="0">
+                                    <a:pos x="T6" y="T7"/>
+                                  </a:cxn>
+                                  <a:cxn ang="0">
+                                    <a:pos x="T8" y="T9"/>
+                                  </a:cxn>
+                                  <a:cxn ang="0">
+                                    <a:pos x="T10" y="T11"/>
+                                  </a:cxn>
+                                </a:cxnLst>
+                                <a:rect l="0" t="0" r="r" b="b"/>
+                                <a:pathLst>
+                                  <a:path w="607" h="66">
+                                    <a:moveTo>
+                                      <a:pt x="607" y="0"/>
+                                    </a:moveTo>
+                                    <a:cubicBezTo>
+                                      <a:pt x="450" y="44"/>
+                                      <a:pt x="300" y="57"/>
+                                      <a:pt x="176" y="57"/>
+                                    </a:cubicBezTo>
+                                    <a:cubicBezTo>
+                                      <a:pt x="109" y="57"/>
+                                      <a:pt x="49" y="53"/>
+                                      <a:pt x="0" y="48"/>
+                                    </a:cubicBezTo>
+                                    <a:cubicBezTo>
+                                      <a:pt x="66" y="58"/>
+                                      <a:pt x="152" y="66"/>
+                                      <a:pt x="251" y="66"/>
+                                    </a:cubicBezTo>
+                                    <a:cubicBezTo>
+                                      <a:pt x="358" y="66"/>
+                                      <a:pt x="480" y="56"/>
+                                      <a:pt x="607" y="27"/>
+                                    </a:cubicBezTo>
+                                    <a:cubicBezTo>
+                                      <a:pt x="607" y="0"/>
+                                      <a:pt x="607" y="0"/>
+                                      <a:pt x="607" y="0"/>
+                                    </a:cubicBezTo>
+                                  </a:path>
+                                </a:pathLst>
+                              </a:custGeom>
+                              <a:solidFill>
+                                <a:schemeClr val="bg1">
+                                  <a:alpha val="30000"/>
+                                </a:schemeClr>
+                              </a:solidFill>
+                              <a:ln>
+                                <a:noFill/>
+                              </a:ln>
+                              <a:extLst>
+                                <a:ext uri="{91240B29-F687-4F45-9708-019B960494DF}">
+                                  <a14:hiddenLine xmlns:a14="http://schemas.microsoft.com/office/drawing/2010/main" w="9525">
+                                    <a:solidFill>
+                                      <a:srgbClr val="000000"/>
+                                    </a:solidFill>
+                                    <a:round/>
+                                    <a:headEnd/>
+                                    <a:tailEnd/>
+                                  </a14:hiddenLine>
+                                </a:ext>
+                              </a:extLst>
+                            </wps:spPr>
+                            <wps:bodyPr rot="0" vert="horz" wrap="square" lIns="91440" tIns="45720" rIns="91440" bIns="45720" anchor="b" anchorCtr="0" upright="1">
+                              <a:noAutofit/>
+                            </wps:bodyPr>
+                          </wps:wsp>
+                        </wpg:wgp>
+                      </a:graphicData>
+                    </a:graphic>
+                    <wp14:sizeRelH relativeFrom="margin">
+                      <wp14:pctWidth>115400</wp14:pctWidth>
+                    </wp14:sizeRelH>
+                    <wp14:sizeRelV relativeFrom="page">
+                      <wp14:pctHeight>67000</wp14:pctHeight>
+                    </wp14:sizeRelV>
+                  </wp:anchor>
+                </w:drawing>
+              </mc:Choice>
+              <mc:Fallback>
+                <w:pict>
+                  <v:group w14:anchorId="69257090" id="Group 125" o:spid="_x0000_s1026" style="position:absolute;margin-left:0;margin-top:0;width:540pt;height:556.55pt;z-index:-251657216;mso-width-percent:1154;mso-height-percent:670;mso-top-percent:45;mso-position-horizontal:center;mso-position-horizontal-relative:margin;mso-position-vertical-relative:page;mso-width-percent:1154;mso-height-percent:670;mso-top-percent:45;mso-width-relative:margin" coordsize="55613,54044" o:gfxdata="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">
+                    <o:lock v:ext="edit" aspectratio="t"/>
+                    <v:shape id="Freeform 10" o:spid="_x0000_s1027" style="position:absolute;width:55575;height:54044;visibility:visible;mso-wrap-style:square;v-text-anchor:bottom" coordsize="720,700" o:spt="100" o:gfxdata="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" adj="-11796480,,5400" path="m,c,644,,644,,644v23,6,62,14,113,21c250,685,476,700,720,644v,-27,,-27,,-27c720,,720,,720,,,,,,,e" fillcolor="#4d5f78 [2994]" stroked="f">
+                      <v:fill color2="#2a3442 [2018]" rotate="t" colors="0 #5d6d85;.5 #485972;1 #334258" focus="100%" type="gradient">
+                        <o:fill v:ext="view" type="gradientUnscaled"/>
+                      </v:fill>
+                      <v:stroke joinstyle="miter"/>
+                      <v:formulas/>
+                      <v:path arrowok="t" o:connecttype="custom" o:connectlocs="0,0;0,4972126;872222,5134261;5557520,4972126;5557520,4763667;5557520,0;0,0" o:connectangles="0,0,0,0,0,0,0" textboxrect="0,0,720,700"/>
+                      <v:textbox inset="1in,86.4pt,86.4pt,86.4pt">
+                        <w:txbxContent>
+                          <w:p>
+                            <w:pPr>
+                              <w:rPr>
+                                <w:color w:val="FFFFFF" w:themeColor="background1"/>
+                                <w:sz w:val="72"/>
+                                <w:szCs w:val="72"/>
+                              </w:rPr>
+                            </w:pPr>
+                            <w:sdt>
+                              <w:sdtPr>
+                                <w:rPr>
+                                  <w:color w:val="FFFFFF" w:themeColor="background1"/>
+                                  <w:sz w:val="72"/>
+                                  <w:szCs w:val="72"/>
+                                </w:rPr>
+                                <w:alias w:val="Title"/>
+                                <w:tag w:val=""/>
+                                <w:id w:val="-554696155"/>
+                                <w:dataBinding w:prefixMappings="xmlns:ns0='http://purl.org/dc/elements/1.1/' xmlns:ns1='http://schemas.openxmlformats.org/package/2006/metadata/core-properties' " w:xpath="/ns1:coreProperties[1]/ns0:title[1]" w:storeItemID="{6C3C8BC8-F283-45AE-878A-BAB7291924A1}"/>
+                                <w:text/>
+                              </w:sdtPr>
+                              <w:sdtContent>
+                                <w:r>
+                                  <w:rPr>
+                                    <w:color w:val="FFFFFF" w:themeColor="background1"/>
+                                    <w:sz w:val="72"/>
+                                    <w:szCs w:val="72"/>
+                                  </w:rPr>
+                                  <w:t>Learning Logs</w:t>
+                                </w:r>
+                              </w:sdtContent>
+                            </w:sdt>
+                          </w:p>
+                        </w:txbxContent>
+                      </v:textbox>
+                    </v:shape>
+                    <v:shape id="Freeform 11" o:spid="_x0000_s1028" style="position:absolute;left:8763;top:47697;width:46850;height:5099;visibility:visible;mso-wrap-style:square;v-text-anchor:bottom" coordsize="607,66" o:gfxdata="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" path="m607,c450,44,300,57,176,57,109,57,49,53,,48,66,58,152,66,251,66,358,66,480,56,607,27,607,,607,,607,e" fillcolor="white [3212]" stroked="f">
+                      <v:fill opacity="19789f"/>
+                      <v:path arrowok="t" o:connecttype="custom" o:connectlocs="4685030,0;1358427,440373;0,370840;1937302,509905;4685030,208598;4685030,0" o:connectangles="0,0,0,0,0,0"/>
+                    </v:shape>
+                    <w10:wrap anchorx="margin" anchory="page"/>
+                  </v:group>
+                </w:pict>
+              </mc:Fallback>
+            </mc:AlternateContent>
+          </w:r>
+          <w:r>
+            <w:rPr>
+              <w:noProof/>
+            </w:rPr>
+            <mc:AlternateContent>
+              <mc:Choice Requires="wps">
+                <w:drawing>
+                  <wp:anchor distT="0" distB="0" distL="114300" distR="114300" simplePos="0" relativeHeight="251661312" behindDoc="0" locked="0" layoutInCell="1" allowOverlap="1" wp14:anchorId="78C3ABB0" wp14:editId="7FA6A45A">
+                    <wp:simplePos x="0" y="0"/>
+                    <wp:positionH relativeFrom="page">
+                      <wp:align>center</wp:align>
+                    </wp:positionH>
+                    <mc:AlternateContent>
+                      <mc:Choice Requires="wp14">
+                        <wp:positionV relativeFrom="page">
+                          <wp14:pctPosVOffset>79000</wp14:pctPosVOffset>
+                        </wp:positionV>
+                      </mc:Choice>
+                      <mc:Fallback>
+                        <wp:positionV relativeFrom="page">
+                          <wp:posOffset>8446770</wp:posOffset>
+                        </wp:positionV>
+                      </mc:Fallback>
+                    </mc:AlternateContent>
+                    <wp:extent cx="5753100" cy="484632"/>
+                    <wp:effectExtent l="0" t="0" r="0" b="7620"/>
+                    <wp:wrapSquare wrapText="bothSides"/>
+                    <wp:docPr id="129" name="Text Box 129"/>
+                    <wp:cNvGraphicFramePr/>
+                    <a:graphic xmlns:a="http://schemas.openxmlformats.org/drawingml/2006/main">
+                      <a:graphicData uri="http://schemas.microsoft.com/office/word/2010/wordprocessingShape">
+                        <wps:wsp>
+                          <wps:cNvSpPr txBox="1"/>
+                          <wps:spPr>
+                            <a:xfrm>
+                              <a:off x="0" y="0"/>
+                              <a:ext cx="5753100" cy="484632"/>
+                            </a:xfrm>
+                            <a:prstGeom prst="rect">
+                              <a:avLst/>
+                            </a:prstGeom>
+                            <a:noFill/>
+                            <a:ln w="6350">
+                              <a:noFill/>
+                            </a:ln>
+                            <a:effectLst/>
+                          </wps:spPr>
+                          <wps:style>
+                            <a:lnRef idx="0">
+                              <a:schemeClr val="accent1"/>
+                            </a:lnRef>
+                            <a:fillRef idx="0">
+                              <a:schemeClr val="accent1"/>
+                            </a:fillRef>
+                            <a:effectRef idx="0">
+                              <a:schemeClr val="accent1"/>
+                            </a:effectRef>
+                            <a:fontRef idx="minor">
+                              <a:schemeClr val="dk1"/>
+                            </a:fontRef>
+                          </wps:style>
+                          <wps:txbx>
+                            <w:txbxContent>
+                              <w:sdt>
+                                <w:sdtPr>
+                                  <w:rPr>
+                                    <w:caps/>
+                                    <w:color w:val="4472C4" w:themeColor="accent1"/>
+                                    <w:sz w:val="36"/>
+                                    <w:szCs w:val="28"/>
+                                  </w:rPr>
+                                  <w:alias w:val="Subtitle"/>
+                                  <w:tag w:val=""/>
+                                  <w:id w:val="-1452929454"/>
+                                  <w:dataBinding w:prefixMappings="xmlns:ns0='http://purl.org/dc/elements/1.1/' xmlns:ns1='http://schemas.openxmlformats.org/package/2006/metadata/core-properties' " w:xpath="/ns1:coreProperties[1]/ns0:subject[1]" w:storeItemID="{6C3C8BC8-F283-45AE-878A-BAB7291924A1}"/>
+                                  <w:text/>
+                                </w:sdtPr>
+                                <w:sdtContent>
+                                  <w:p>
+                                    <w:pPr>
+                                      <w:pStyle w:val="NoSpacing"/>
+                                      <w:spacing w:before="40" w:after="40"/>
+                                      <w:rPr>
+                                        <w:caps/>
+                                        <w:color w:val="4472C4" w:themeColor="accent1"/>
+                                        <w:sz w:val="36"/>
+                                        <w:szCs w:val="28"/>
+                                      </w:rPr>
+                                    </w:pPr>
+                                    <w:r>
+                                      <w:rPr>
+                                        <w:caps/>
+                                        <w:color w:val="4472C4" w:themeColor="accent1"/>
+                                        <w:sz w:val="36"/>
+                                        <w:szCs w:val="28"/>
+                                      </w:rPr>
+                                      <w:t>Assignment 3- Agile Methodologies</w:t>
+                                    </w:r>
+                                  </w:p>
+                                </w:sdtContent>
+                              </w:sdt>
+                              <w:sdt>
+                                <w:sdtPr>
+                                  <w:rPr>
+                                    <w:caps/>
+                                    <w:color w:val="5B9BD5" w:themeColor="accent5"/>
+                                    <w:sz w:val="32"/>
+                                    <w:szCs w:val="24"/>
+                                  </w:rPr>
+                                  <w:alias w:val="Author"/>
+                                  <w:tag w:val=""/>
+                                  <w:id w:val="-954487662"/>
+                                  <w:dataBinding w:prefixMappings="xmlns:ns0='http://purl.org/dc/elements/1.1/' xmlns:ns1='http://schemas.openxmlformats.org/package/2006/metadata/core-properties' " w:xpath="/ns1:coreProperties[1]/ns0:creator[1]" w:storeItemID="{6C3C8BC8-F283-45AE-878A-BAB7291924A1}"/>
+                                  <w:text/>
+                                </w:sdtPr>
+                                <w:sdtContent>
+                                  <w:p>
+                                    <w:pPr>
+                                      <w:pStyle w:val="NoSpacing"/>
+                                      <w:spacing w:before="40" w:after="40"/>
+                                      <w:rPr>
+                                        <w:caps/>
+                                        <w:color w:val="5B9BD5" w:themeColor="accent5"/>
+                                        <w:sz w:val="32"/>
+                                        <w:szCs w:val="24"/>
+                                      </w:rPr>
+                                    </w:pPr>
+                                    <w:r>
+                                      <w:rPr>
+                                        <w:caps/>
+                                        <w:color w:val="5B9BD5" w:themeColor="accent5"/>
+                                        <w:sz w:val="32"/>
+                                        <w:szCs w:val="24"/>
+                                      </w:rPr>
+                                      <w:t>Shubham Jain</w:t>
+                                    </w:r>
+                                  </w:p>
+                                </w:sdtContent>
+                              </w:sdt>
+                              <w:p>
+                                <w:pPr>
+                                  <w:pStyle w:val="NoSpacing"/>
+                                  <w:spacing w:before="40" w:after="40"/>
+                                  <w:rPr>
+                                    <w:caps/>
+                                    <w:color w:val="5B9BD5" w:themeColor="accent5"/>
+                                    <w:sz w:val="32"/>
+                                    <w:szCs w:val="24"/>
+                                  </w:rPr>
+                                </w:pPr>
+                                <w:r>
+                                  <w:rPr>
+                                    <w:caps/>
+                                    <w:color w:val="5B9BD5" w:themeColor="accent5"/>
+                                    <w:sz w:val="32"/>
+                                    <w:szCs w:val="24"/>
+                                  </w:rPr>
+                                  <w:t>A00258743</w:t>
+                                </w:r>
+                              </w:p>
+                            </w:txbxContent>
+                          </wps:txbx>
+                          <wps:bodyPr rot="0" spcFirstLastPara="0" vertOverflow="overflow" horzOverflow="overflow" vert="horz" wrap="square" lIns="914400" tIns="0" rIns="1097280" bIns="0" numCol="1" spcCol="0" rtlCol="0" fromWordArt="0" anchor="t" anchorCtr="0" forceAA="0" compatLnSpc="1">
+                            <a:prstTxWarp prst="textNoShape">
+                              <a:avLst/>
+                            </a:prstTxWarp>
+                            <a:spAutoFit/>
+                          </wps:bodyPr>
+                        </wps:wsp>
+                      </a:graphicData>
+                    </a:graphic>
+                    <wp14:sizeRelH relativeFrom="margin">
+                      <wp14:pctWidth>115400</wp14:pctWidth>
+                    </wp14:sizeRelH>
+                    <wp14:sizeRelV relativeFrom="margin">
+                      <wp14:pctHeight>0</wp14:pctHeight>
+                    </wp14:sizeRelV>
+                  </wp:anchor>
+                </w:drawing>
+              </mc:Choice>
+              <mc:Fallback>
+                <w:pict>
+                  <v:shapetype w14:anchorId="78C3ABB0" id="_x0000_t202" coordsize="21600,21600" o:spt="202" path="m,l,21600r21600,l21600,xe">
+                    <v:stroke joinstyle="miter"/>
+                    <v:path gradientshapeok="t" o:connecttype="rect"/>
+                  </v:shapetype>
+                  <v:shape id="Text Box 129" o:spid="_x0000_s1029" type="#_x0000_t202" style="position:absolute;margin-left:0;margin-top:0;width:453pt;height:38.15pt;z-index:251661312;visibility:visible;mso-wrap-style:square;mso-width-percent:1154;mso-height-percent:0;mso-top-percent:790;mso-wrap-distance-left:9pt;mso-wrap-distance-top:0;mso-wrap-distance-right:9pt;mso-wrap-distance-bottom:0;mso-position-horizontal:center;mso-position-horizontal-relative:page;mso-position-vertical-relative:page;mso-width-percent:1154;mso-height-percent:0;mso-top-percent:790;mso-width-relative:margin;mso-height-relative:margin;v-text-anchor:top" o:gfxdata="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" filled="f" stroked="f" strokeweight=".5pt">
+                    <v:textbox style="mso-fit-shape-to-text:t" inset="1in,0,86.4pt,0">
+                      <w:txbxContent>
+                        <w:sdt>
+                          <w:sdtPr>
+                            <w:rPr>
+                              <w:caps/>
+                              <w:color w:val="4472C4" w:themeColor="accent1"/>
+                              <w:sz w:val="36"/>
+                              <w:szCs w:val="28"/>
+                            </w:rPr>
+                            <w:alias w:val="Subtitle"/>
+                            <w:tag w:val=""/>
+                            <w:id w:val="-1452929454"/>
+                            <w:dataBinding w:prefixMappings="xmlns:ns0='http://purl.org/dc/elements/1.1/' xmlns:ns1='http://schemas.openxmlformats.org/package/2006/metadata/core-properties' " w:xpath="/ns1:coreProperties[1]/ns0:subject[1]" w:storeItemID="{6C3C8BC8-F283-45AE-878A-BAB7291924A1}"/>
+                            <w:text/>
+                          </w:sdtPr>
+                          <w:sdtContent>
+                            <w:p>
+                              <w:pPr>
+                                <w:pStyle w:val="NoSpacing"/>
+                                <w:spacing w:before="40" w:after="40"/>
+                                <w:rPr>
+                                  <w:caps/>
+                                  <w:color w:val="4472C4" w:themeColor="accent1"/>
+                                  <w:sz w:val="36"/>
+                                  <w:szCs w:val="28"/>
+                                </w:rPr>
+                              </w:pPr>
+                              <w:r>
+                                <w:rPr>
+                                  <w:caps/>
+                                  <w:color w:val="4472C4" w:themeColor="accent1"/>
+                                  <w:sz w:val="36"/>
+                                  <w:szCs w:val="28"/>
+                                </w:rPr>
+                                <w:t>Assignment 3- Agile Methodologies</w:t>
+                              </w:r>
+                            </w:p>
+                          </w:sdtContent>
+                        </w:sdt>
+                        <w:sdt>
+                          <w:sdtPr>
+                            <w:rPr>
+                              <w:caps/>
+                              <w:color w:val="5B9BD5" w:themeColor="accent5"/>
+                              <w:sz w:val="32"/>
+                              <w:szCs w:val="24"/>
+                            </w:rPr>
+                            <w:alias w:val="Author"/>
+                            <w:tag w:val=""/>
+                            <w:id w:val="-954487662"/>
+                            <w:dataBinding w:prefixMappings="xmlns:ns0='http://purl.org/dc/elements/1.1/' xmlns:ns1='http://schemas.openxmlformats.org/package/2006/metadata/core-properties' " w:xpath="/ns1:coreProperties[1]/ns0:creator[1]" w:storeItemID="{6C3C8BC8-F283-45AE-878A-BAB7291924A1}"/>
+                            <w:text/>
+                          </w:sdtPr>
+                          <w:sdtContent>
+                            <w:p>
+                              <w:pPr>
+                                <w:pStyle w:val="NoSpacing"/>
+                                <w:spacing w:before="40" w:after="40"/>
+                                <w:rPr>
+                                  <w:caps/>
+                                  <w:color w:val="5B9BD5" w:themeColor="accent5"/>
+                                  <w:sz w:val="32"/>
+                                  <w:szCs w:val="24"/>
+                                </w:rPr>
+                              </w:pPr>
+                              <w:r>
+                                <w:rPr>
+                                  <w:caps/>
+                                  <w:color w:val="5B9BD5" w:themeColor="accent5"/>
+                                  <w:sz w:val="32"/>
+                                  <w:szCs w:val="24"/>
+                                </w:rPr>
+                                <w:t>Shubham Jain</w:t>
+                              </w:r>
+                            </w:p>
+                          </w:sdtContent>
+                        </w:sdt>
+                        <w:p>
+                          <w:pPr>
+                            <w:pStyle w:val="NoSpacing"/>
+                            <w:spacing w:before="40" w:after="40"/>
+                            <w:rPr>
+                              <w:caps/>
+                              <w:color w:val="5B9BD5" w:themeColor="accent5"/>
+                              <w:sz w:val="32"/>
+                              <w:szCs w:val="24"/>
+                            </w:rPr>
+                          </w:pPr>
+                          <w:r>
+                            <w:rPr>
+                              <w:caps/>
+                              <w:color w:val="5B9BD5" w:themeColor="accent5"/>
+                              <w:sz w:val="32"/>
+                              <w:szCs w:val="24"/>
+                            </w:rPr>
+                            <w:t>A00258743</w:t>
+                          </w:r>
+                        </w:p>
+                      </w:txbxContent>
+                    </v:textbox>
+                    <w10:wrap type="square" anchorx="page" anchory="page"/>
+                  </v:shape>
+                </w:pict>
+              </mc:Fallback>
+            </mc:AlternateContent>
+          </w:r>
+          <w:r>
+            <w:rPr>
+              <w:noProof/>
+            </w:rPr>
+            <mc:AlternateContent>
+              <mc:Choice Requires="wps">
+                <w:drawing>
+                  <wp:anchor distT="0" distB="0" distL="114300" distR="114300" simplePos="0" relativeHeight="251660288" behindDoc="0" locked="0" layoutInCell="1" allowOverlap="1" wp14:anchorId="2A07F647" wp14:editId="0E7FD411">
+                    <wp:simplePos x="0" y="0"/>
+                    <wp:positionH relativeFrom="margin">
+                      <wp:align>right</wp:align>
+                    </wp:positionH>
+                    <mc:AlternateContent>
+                      <mc:Choice Requires="wp14">
+                        <wp:positionV relativeFrom="page">
+                          <wp14:pctPosVOffset>2300</wp14:pctPosVOffset>
+                        </wp:positionV>
+                      </mc:Choice>
+                      <mc:Fallback>
+                        <wp:positionV relativeFrom="page">
+                          <wp:posOffset>245745</wp:posOffset>
+                        </wp:positionV>
+                      </mc:Fallback>
+                    </mc:AlternateContent>
+                    <wp:extent cx="594360" cy="987552"/>
+                    <wp:effectExtent l="0" t="0" r="0" b="5080"/>
+                    <wp:wrapNone/>
+                    <wp:docPr id="130" name="Rectangle 130"/>
+                    <wp:cNvGraphicFramePr>
+                      <a:graphicFrameLocks xmlns:a="http://schemas.openxmlformats.org/drawingml/2006/main" noChangeAspect="1"/>
+                    </wp:cNvGraphicFramePr>
+                    <a:graphic xmlns:a="http://schemas.openxmlformats.org/drawingml/2006/main">
+                      <a:graphicData uri="http://schemas.microsoft.com/office/word/2010/wordprocessingShape">
+                        <wps:wsp>
+                          <wps:cNvSpPr>
+                            <a:spLocks noChangeAspect="1"/>
+                          </wps:cNvSpPr>
+                          <wps:spPr>
+                            <a:xfrm>
+                              <a:off x="0" y="0"/>
+                              <a:ext cx="594360" cy="987552"/>
+                            </a:xfrm>
+                            <a:prstGeom prst="rect">
+                              <a:avLst/>
+                            </a:prstGeom>
+                            <a:ln>
+                              <a:noFill/>
+                            </a:ln>
+                          </wps:spPr>
+                          <wps:style>
+                            <a:lnRef idx="2">
+                              <a:schemeClr val="accent1">
+                                <a:shade val="50000"/>
+                              </a:schemeClr>
+                            </a:lnRef>
+                            <a:fillRef idx="1">
+                              <a:schemeClr val="accent1"/>
+                            </a:fillRef>
+                            <a:effectRef idx="0">
+                              <a:schemeClr val="accent1"/>
+                            </a:effectRef>
+                            <a:fontRef idx="minor">
+                              <a:schemeClr val="lt1"/>
+                            </a:fontRef>
+                          </wps:style>
+                          <wps:txbx>
+                            <w:txbxContent>
+                              <w:sdt>
+                                <w:sdtPr>
+                                  <w:rPr>
+                                    <w:color w:val="FFFFFF" w:themeColor="background1"/>
+                                    <w:sz w:val="24"/>
+                                    <w:szCs w:val="24"/>
+                                  </w:rPr>
+                                  <w:alias w:val="Year"/>
+                                  <w:tag w:val=""/>
+                                  <w:id w:val="1595126926"/>
+                                  <w:dataBinding w:prefixMappings="xmlns:ns0='http://schemas.microsoft.com/office/2006/coverPageProps' " w:xpath="/ns0:CoverPageProperties[1]/ns0:PublishDate[1]" w:storeItemID="{55AF091B-3C7A-41E3-B477-F2FDAA23CFDA}"/>
+                                  <w:date w:fullDate="2018-01-01T00:00:00Z">
+                                    <w:dateFormat w:val="yyyy"/>
+                                    <w:lid w:val="en-US"/>
+                                    <w:storeMappedDataAs w:val="dateTime"/>
+                                    <w:calendar w:val="gregorian"/>
+                                  </w:date>
+                                </w:sdtPr>
+                                <w:sdtContent>
+                                  <w:p>
+                                    <w:pPr>
+                                      <w:pStyle w:val="NoSpacing"/>
+                                      <w:jc w:val="right"/>
+                                      <w:rPr>
+                                        <w:color w:val="FFFFFF" w:themeColor="background1"/>
+                                        <w:sz w:val="24"/>
+                                        <w:szCs w:val="24"/>
+                                      </w:rPr>
+                                    </w:pPr>
+                                    <w:r>
+                                      <w:rPr>
+                                        <w:color w:val="FFFFFF" w:themeColor="background1"/>
+                                        <w:sz w:val="24"/>
+                                        <w:szCs w:val="24"/>
+                                      </w:rPr>
+                                      <w:t>2018</w:t>
+                                    </w:r>
+                                  </w:p>
+                                </w:sdtContent>
+                              </w:sdt>
+                            </w:txbxContent>
+                          </wps:txbx>
+                          <wps:bodyPr rot="0" spcFirstLastPara="0" vertOverflow="overflow" horzOverflow="overflow" vert="horz" wrap="square" lIns="45720" tIns="45720" rIns="45720" bIns="45720" numCol="1" spcCol="0" rtlCol="0" fromWordArt="0" anchor="b" anchorCtr="0" forceAA="0" compatLnSpc="1">
+                            <a:prstTxWarp prst="textNoShape">
+                              <a:avLst/>
+                            </a:prstTxWarp>
+                            <a:noAutofit/>
+                          </wps:bodyPr>
+                        </wps:wsp>
+                      </a:graphicData>
+                    </a:graphic>
+                    <wp14:sizeRelH relativeFrom="page">
+                      <wp14:pctWidth>7600</wp14:pctWidth>
+                    </wp14:sizeRelH>
+                    <wp14:sizeRelV relativeFrom="page">
+                      <wp14:pctHeight>9800</wp14:pctHeight>
+                    </wp14:sizeRelV>
+                  </wp:anchor>
+                </w:drawing>
+              </mc:Choice>
+              <mc:Fallback>
+                <w:pict>
+                  <v:rect w14:anchorId="2A07F647" id="Rectangle 130" o:spid="_x0000_s1030" style="position:absolute;margin-left:-4.4pt;margin-top:0;width:46.8pt;height:77.75pt;z-index:251660288;visibility:visible;mso-wrap-style:square;mso-width-percent:76;mso-height-percent:98;mso-top-percent:23;mso-wrap-distance-left:9pt;mso-wrap-distance-top:0;mso-wrap-distance-right:9pt;mso-wrap-distance-bottom:0;mso-position-horizontal:right;mso-position-horizontal-relative:margin;mso-position-vertical-relative:page;mso-width-percent:76;mso-height-percent:98;mso-top-percent:23;mso-width-relative:page;mso-height-relative:page;v-text-anchor:bottom" o:gfxdata="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" fillcolor="#4472c4 [3204]" stroked="f" strokeweight="1pt">
+                    <o:lock v:ext="edit" aspectratio="t"/>
+                    <v:textbox inset="3.6pt,,3.6pt">
+                      <w:txbxContent>
+                        <w:sdt>
+                          <w:sdtPr>
+                            <w:rPr>
+                              <w:color w:val="FFFFFF" w:themeColor="background1"/>
+                              <w:sz w:val="24"/>
+                              <w:szCs w:val="24"/>
+                            </w:rPr>
+                            <w:alias w:val="Year"/>
+                            <w:tag w:val=""/>
+                            <w:id w:val="1595126926"/>
+                            <w:dataBinding w:prefixMappings="xmlns:ns0='http://schemas.microsoft.com/office/2006/coverPageProps' " w:xpath="/ns0:CoverPageProperties[1]/ns0:PublishDate[1]" w:storeItemID="{55AF091B-3C7A-41E3-B477-F2FDAA23CFDA}"/>
+                            <w:date w:fullDate="2018-01-01T00:00:00Z">
+                              <w:dateFormat w:val="yyyy"/>
+                              <w:lid w:val="en-US"/>
+                              <w:storeMappedDataAs w:val="dateTime"/>
+                              <w:calendar w:val="gregorian"/>
+                            </w:date>
+                          </w:sdtPr>
+                          <w:sdtContent>
+                            <w:p>
+                              <w:pPr>
+                                <w:pStyle w:val="NoSpacing"/>
+                                <w:jc w:val="right"/>
+                                <w:rPr>
+                                  <w:color w:val="FFFFFF" w:themeColor="background1"/>
+                                  <w:sz w:val="24"/>
+                                  <w:szCs w:val="24"/>
+                                </w:rPr>
+                              </w:pPr>
+                              <w:r>
+                                <w:rPr>
+                                  <w:color w:val="FFFFFF" w:themeColor="background1"/>
+                                  <w:sz w:val="24"/>
+                                  <w:szCs w:val="24"/>
+                                </w:rPr>
+                                <w:t>2018</w:t>
+                              </w:r>
+                            </w:p>
+                          </w:sdtContent>
+                        </w:sdt>
+                      </w:txbxContent>
+                    </v:textbox>
+                    <w10:wrap anchorx="margin" anchory="page"/>
+                  </v:rect>
+                </w:pict>
+              </mc:Fallback>
+            </mc:AlternateContent>
+          </w:r>
+        </w:p>
+      </w:sdtContent>
+    </w:sdt>
     <w:p>
       <w:pPr>
         <w:jc w:val="center"/>
@@ -222,6 +1034,11 @@
         <w:spacing w:line="240" w:lineRule="auto"/>
       </w:pPr>
     </w:p>
+    <w:p>
+      <w:pPr>
+        <w:spacing w:line="240" w:lineRule="auto"/>
+      </w:pPr>
+    </w:p>
     <w:tbl>
       <w:tblPr>
         <w:tblStyle w:val="TableGrid"/>
@@ -256,6 +1073,8 @@
                 <w:szCs w:val="24"/>
               </w:rPr>
             </w:pPr>
+            <w:bookmarkStart w:id="0" w:name="_GoBack"/>
+            <w:bookmarkEnd w:id="0"/>
             <w:r>
               <w:rPr>
                 <w:sz w:val="24"/>
@@ -872,8 +1691,6 @@
               </w:rPr>
               <w:t>Leadership</w:t>
             </w:r>
-            <w:bookmarkStart w:id="0" w:name="_GoBack"/>
-            <w:bookmarkEnd w:id="0"/>
           </w:p>
           <w:p>
             <w:pPr>
@@ -7226,7 +8043,9 @@
     <w:sectPr>
       <w:pgSz w:w="11906" w:h="16838"/>
       <w:pgMar w:top="1440" w:right="1440" w:bottom="1440" w:left="1440" w:header="720" w:footer="720" w:gutter="0"/>
+      <w:pgNumType w:start="0"/>
       <w:cols w:space="720"/>
+      <w:titlePg/>
       <w:docGrid w:linePitch="360"/>
     </w:sectPr>
   </w:body>
@@ -7817,6 +8636,31 @@
       </w:tblBorders>
     </w:tblPr>
   </w:style>
+  <w:style w:type="paragraph" w:styleId="NoSpacing">
+    <w:name w:val="No Spacing"/>
+    <w:link w:val="NoSpacingChar"/>
+    <w:uiPriority w:val="1"/>
+    <w:qFormat/>
+    <w:rsid w:val="00C630BD"/>
+    <w:pPr>
+      <w:spacing w:after="0" w:line="240" w:lineRule="auto"/>
+    </w:pPr>
+    <w:rPr>
+      <w:rFonts w:eastAsiaTheme="minorEastAsia"/>
+      <w:lang w:val="en-US"/>
+    </w:rPr>
+  </w:style>
+  <w:style w:type="character" w:customStyle="1" w:styleId="NoSpacingChar">
+    <w:name w:val="No Spacing Char"/>
+    <w:basedOn w:val="DefaultParagraphFont"/>
+    <w:link w:val="NoSpacing"/>
+    <w:uiPriority w:val="1"/>
+    <w:rsid w:val="00C630BD"/>
+    <w:rPr>
+      <w:rFonts w:eastAsiaTheme="minorEastAsia"/>
+      <w:lang w:val="en-US"/>
+    </w:rPr>
+  </w:style>
 </w:styles>
 </file>
 
@@ -8079,4 +8923,23 @@
     </a:ext>
   </a:extLst>
 </a:theme>
+</file>
+
+<file path=customXml/item1.xml><?xml version="1.0" encoding="utf-8"?>
+<CoverPageProperties xmlns="http://schemas.microsoft.com/office/2006/coverPageProps">
+  <PublishDate>2018</PublishDate>
+  <Abstract/>
+  <CompanyAddress/>
+  <CompanyPhone/>
+  <CompanyFax/>
+  <CompanyEmail/>
+</CoverPageProperties>
+</file>
+
+<file path=customXml/itemProps1.xml><?xml version="1.0" encoding="utf-8"?>
+<ds:datastoreItem xmlns:ds="http://schemas.openxmlformats.org/officeDocument/2006/customXml" ds:itemID="{55AF091B-3C7A-41E3-B477-F2FDAA23CFDA}">
+  <ds:schemaRefs>
+    <ds:schemaRef ds:uri="http://schemas.microsoft.com/office/2006/coverPageProps"/>
+  </ds:schemaRefs>
+</ds:datastoreItem>
 </file>
</xml_diff>